<commit_message>
added autogeneration for workbook in reactive, in both spanish and english
</commit_message>
<xml_diff>
--- a/courses/reactive/resources/workbook/langs/spanish/StudentWorkbook.docx
+++ b/courses/reactive/resources/workbook/langs/spanish/StudentWorkbook.docx
@@ -11459,7 +11459,6 @@
         </w:rPr>
         <w:t>T</w:t>
       </w:r>
-      <w:proofErr w:type="spellEnd"/>
       <w:r>
         <w:rPr>
           <w:rFonts w:ascii="Century Gothic" w:hAnsi="Century Gothic" w:cs="Courier New"/>
@@ -11467,6 +11466,16 @@
           <w:sz w:val="32"/>
           <w:szCs w:val="32"/>
         </w:rPr>
+        <w:t>ype</w:t>
+      </w:r>
+      <w:proofErr w:type="spellEnd"/>
+      <w:r>
+        <w:rPr>
+          <w:rFonts w:ascii="Century Gothic" w:hAnsi="Century Gothic" w:cs="Courier New"/>
+          <w:color w:val="000000"/>
+          <w:sz w:val="32"/>
+          <w:szCs w:val="32"/>
+        </w:rPr>
         <w:t xml:space="preserve"> is a </w:t>
       </w:r>
       <w:r>
@@ -11552,16 +11561,28 @@
         </w:rPr>
         <w:t>T</w:t>
       </w:r>
-      <w:proofErr w:type="spellEnd"/>
       <w:r>
         <w:rPr>
           <w:rFonts w:ascii="Courier" w:hAnsi="Courier" w:cs="Trebuchet MS"/>
+          <w:b/>
           <w:color w:val="000000"/>
           <w:sz w:val="32"/>
           <w:szCs w:val="32"/>
         </w:rPr>
+        <w:t>ype</w:t>
+      </w:r>
+      <w:proofErr w:type="spellEnd"/>
+      <w:r>
+        <w:rPr>
+          <w:rFonts w:ascii="Courier" w:hAnsi="Courier" w:cs="Trebuchet MS"/>
+          <w:color w:val="000000"/>
+          <w:sz w:val="32"/>
+          <w:szCs w:val="32"/>
+        </w:rPr>
         <w:t xml:space="preserve">:  </w:t>
       </w:r>
+      <w:bookmarkStart w:id="0" w:name="_GoBack"/>
+      <w:bookmarkEnd w:id="0"/>
     </w:p>
     <w:p>
       <w:pPr>
@@ -12139,7 +12160,23 @@
           <w:sz w:val="28"/>
           <w:szCs w:val="28"/>
         </w:rPr>
-        <w:t>Ts</w:t>
+        <w:t>T</w:t>
+      </w:r>
+      <w:r>
+        <w:rPr>
+          <w:rFonts w:ascii="Century Gothic" w:hAnsi="Century Gothic" w:cs="Trebuchet MS"/>
+          <w:sz w:val="28"/>
+          <w:szCs w:val="28"/>
+        </w:rPr>
+        <w:t>ype</w:t>
+      </w:r>
+      <w:r>
+        <w:rPr>
+          <w:rFonts w:ascii="Century Gothic" w:hAnsi="Century Gothic" w:cs="Trebuchet MS"/>
+          <w:sz w:val="28"/>
+          <w:szCs w:val="28"/>
+        </w:rPr>
+        <w:t>s</w:t>
       </w:r>
       <w:proofErr w:type="spellEnd"/>
       <w:r>
@@ -12158,6 +12195,14 @@
           <w:szCs w:val="28"/>
         </w:rPr>
         <w:t>CakeT</w:t>
+      </w:r>
+      <w:r>
+        <w:rPr>
+          <w:rFonts w:ascii="Century Gothic" w:hAnsi="Century Gothic" w:cs="Trebuchet MS"/>
+          <w:sz w:val="28"/>
+          <w:szCs w:val="28"/>
+        </w:rPr>
+        <w:t>ype</w:t>
       </w:r>
       <w:proofErr w:type="spellEnd"/>
       <w:r>
@@ -12871,6 +12916,14 @@
         </w:rPr>
         <w:t>CakeT</w:t>
       </w:r>
+      <w:r>
+        <w:rPr>
+          <w:rFonts w:ascii="Century Gothic" w:hAnsi="Century Gothic" w:cs="Trebuchet MS"/>
+          <w:sz w:val="28"/>
+          <w:szCs w:val="28"/>
+        </w:rPr>
+        <w:t>ype</w:t>
+      </w:r>
       <w:proofErr w:type="spellEnd"/>
       <w:r>
         <w:rPr>
@@ -12888,6 +12941,14 @@
           <w:szCs w:val="28"/>
         </w:rPr>
         <w:t>CakeT</w:t>
+      </w:r>
+      <w:r>
+        <w:rPr>
+          <w:rFonts w:ascii="Century Gothic" w:hAnsi="Century Gothic" w:cs="Trebuchet MS"/>
+          <w:sz w:val="28"/>
+          <w:szCs w:val="28"/>
+        </w:rPr>
+        <w:t>ype</w:t>
       </w:r>
       <w:proofErr w:type="spellEnd"/>
       <w:r>
@@ -34126,8 +34187,6 @@
           <w:rFonts w:ascii="Century Gothic" w:hAnsi="Century Gothic"/>
         </w:rPr>
       </w:pPr>
-      <w:bookmarkStart w:id="0" w:name="_GoBack"/>
-      <w:bookmarkEnd w:id="0"/>
     </w:p>
     <w:p>
       <w:pPr>
@@ -38120,14 +38179,14 @@
                         </a:ln>
                         <a:extLst>
                           <a:ext uri="{909E8E84-426E-40dd-AFC4-6F175D3DCCD1}">
-                            <a14:hiddenFill xmlns:a14="http://schemas.microsoft.com/office/drawing/2010/main" xmlns:w="http://schemas.openxmlformats.org/wordprocessingml/2006/main" xmlns:w10="urn:schemas-microsoft-com:office:word" xmlns:v="urn:schemas-microsoft-com:vml" xmlns:o="urn:schemas-microsoft-com:office:office" xmlns="">
+                            <a14:hiddenFill xmlns="" xmlns:o="urn:schemas-microsoft-com:office:office" xmlns:v="urn:schemas-microsoft-com:vml" xmlns:w10="urn:schemas-microsoft-com:office:word" xmlns:w="http://schemas.openxmlformats.org/wordprocessingml/2006/main" xmlns:a14="http://schemas.microsoft.com/office/drawing/2010/main">
                               <a:solidFill>
                                 <a:srgbClr val="FFFFFF"/>
                               </a:solidFill>
                             </a14:hiddenFill>
                           </a:ext>
                           <a:ext uri="{91240B29-F687-4f45-9708-019B960494DF}">
-                            <a14:hiddenLine xmlns:a14="http://schemas.microsoft.com/office/drawing/2010/main" xmlns:w="http://schemas.openxmlformats.org/wordprocessingml/2006/main" xmlns:w10="urn:schemas-microsoft-com:office:word" xmlns:v="urn:schemas-microsoft-com:vml" xmlns:o="urn:schemas-microsoft-com:office:office" xmlns="" w="9525">
+                            <a14:hiddenLine xmlns="" xmlns:o="urn:schemas-microsoft-com:office:office" xmlns:v="urn:schemas-microsoft-com:vml" xmlns:w10="urn:schemas-microsoft-com:office:word" xmlns:w="http://schemas.openxmlformats.org/wordprocessingml/2006/main" xmlns:a14="http://schemas.microsoft.com/office/drawing/2010/main" w="9525">
                               <a:solidFill>
                                 <a:srgbClr val="000000"/>
                               </a:solidFill>
@@ -38263,7 +38322,7 @@
                         <a:effectLst/>
                         <a:extLst>
                           <a:ext uri="{909E8E84-426E-40dd-AFC4-6F175D3DCCD1}">
-                            <a14:hiddenFill xmlns:a14="http://schemas.microsoft.com/office/drawing/2010/main" xmlns:w="http://schemas.openxmlformats.org/wordprocessingml/2006/main" xmlns:w10="urn:schemas-microsoft-com:office:word" xmlns:v="urn:schemas-microsoft-com:vml" xmlns:o="urn:schemas-microsoft-com:office:office" xmlns="">
+                            <a14:hiddenFill xmlns="" xmlns:o="urn:schemas-microsoft-com:office:office" xmlns:v="urn:schemas-microsoft-com:vml" xmlns:w10="urn:schemas-microsoft-com:office:word" xmlns:w="http://schemas.openxmlformats.org/wordprocessingml/2006/main" xmlns:a14="http://schemas.microsoft.com/office/drawing/2010/main">
                               <a:gradFill rotWithShape="1">
                                 <a:gsLst>
                                   <a:gs pos="0">
@@ -38278,7 +38337,7 @@
                             </a14:hiddenFill>
                           </a:ext>
                           <a:ext uri="{AF507438-7753-43e0-B8FC-AC1667EBCBE1}">
-                            <a14:hiddenEffects xmlns:a14="http://schemas.microsoft.com/office/drawing/2010/main" xmlns:w="http://schemas.openxmlformats.org/wordprocessingml/2006/main" xmlns:w10="urn:schemas-microsoft-com:office:word" xmlns:v="urn:schemas-microsoft-com:vml" xmlns:o="urn:schemas-microsoft-com:office:office" xmlns="">
+                            <a14:hiddenEffects xmlns="" xmlns:o="urn:schemas-microsoft-com:office:office" xmlns:v="urn:schemas-microsoft-com:vml" xmlns:w10="urn:schemas-microsoft-com:office:word" xmlns:w="http://schemas.openxmlformats.org/wordprocessingml/2006/main" xmlns:a14="http://schemas.microsoft.com/office/drawing/2010/main">
                               <a:effectLst>
                                 <a:outerShdw blurRad="40000" dist="23000" dir="5400000" rotWithShape="0">
                                   <a:srgbClr val="000000">
@@ -38370,14 +38429,14 @@
                         </a:ln>
                         <a:extLst>
                           <a:ext uri="{909E8E84-426E-40dd-AFC4-6F175D3DCCD1}">
-                            <a14:hiddenFill xmlns:a14="http://schemas.microsoft.com/office/drawing/2010/main" xmlns:w="http://schemas.openxmlformats.org/wordprocessingml/2006/main" xmlns:w10="urn:schemas-microsoft-com:office:word" xmlns:v="urn:schemas-microsoft-com:vml" xmlns:o="urn:schemas-microsoft-com:office:office" xmlns="">
+                            <a14:hiddenFill xmlns="" xmlns:o="urn:schemas-microsoft-com:office:office" xmlns:v="urn:schemas-microsoft-com:vml" xmlns:w10="urn:schemas-microsoft-com:office:word" xmlns:w="http://schemas.openxmlformats.org/wordprocessingml/2006/main" xmlns:a14="http://schemas.microsoft.com/office/drawing/2010/main">
                               <a:solidFill>
                                 <a:srgbClr val="FFFFFF"/>
                               </a:solidFill>
                             </a14:hiddenFill>
                           </a:ext>
                           <a:ext uri="{91240B29-F687-4f45-9708-019B960494DF}">
-                            <a14:hiddenLine xmlns:a14="http://schemas.microsoft.com/office/drawing/2010/main" xmlns:w="http://schemas.openxmlformats.org/wordprocessingml/2006/main" xmlns:w10="urn:schemas-microsoft-com:office:word" xmlns:v="urn:schemas-microsoft-com:vml" xmlns:o="urn:schemas-microsoft-com:office:office" xmlns="" w="9525">
+                            <a14:hiddenLine xmlns="" xmlns:o="urn:schemas-microsoft-com:office:office" xmlns:v="urn:schemas-microsoft-com:vml" xmlns:w10="urn:schemas-microsoft-com:office:word" xmlns:w="http://schemas.openxmlformats.org/wordprocessingml/2006/main" xmlns:a14="http://schemas.microsoft.com/office/drawing/2010/main" w="9525">
                               <a:solidFill>
                                 <a:srgbClr val="000000"/>
                               </a:solidFill>
@@ -38516,7 +38575,7 @@
                         <a:effectLst/>
                         <a:extLst>
                           <a:ext uri="{909E8E84-426E-40dd-AFC4-6F175D3DCCD1}">
-                            <a14:hiddenFill xmlns:a14="http://schemas.microsoft.com/office/drawing/2010/main" xmlns:w="http://schemas.openxmlformats.org/wordprocessingml/2006/main" xmlns:w10="urn:schemas-microsoft-com:office:word" xmlns:v="urn:schemas-microsoft-com:vml" xmlns:o="urn:schemas-microsoft-com:office:office" xmlns="">
+                            <a14:hiddenFill xmlns="" xmlns:o="urn:schemas-microsoft-com:office:office" xmlns:v="urn:schemas-microsoft-com:vml" xmlns:w10="urn:schemas-microsoft-com:office:word" xmlns:w="http://schemas.openxmlformats.org/wordprocessingml/2006/main" xmlns:a14="http://schemas.microsoft.com/office/drawing/2010/main">
                               <a:gradFill rotWithShape="1">
                                 <a:gsLst>
                                   <a:gs pos="0">
@@ -38531,7 +38590,7 @@
                             </a14:hiddenFill>
                           </a:ext>
                           <a:ext uri="{AF507438-7753-43e0-B8FC-AC1667EBCBE1}">
-                            <a14:hiddenEffects xmlns:a14="http://schemas.microsoft.com/office/drawing/2010/main" xmlns:w="http://schemas.openxmlformats.org/wordprocessingml/2006/main" xmlns:w10="urn:schemas-microsoft-com:office:word" xmlns:v="urn:schemas-microsoft-com:vml" xmlns:o="urn:schemas-microsoft-com:office:office" xmlns="">
+                            <a14:hiddenEffects xmlns="" xmlns:o="urn:schemas-microsoft-com:office:office" xmlns:v="urn:schemas-microsoft-com:vml" xmlns:w10="urn:schemas-microsoft-com:office:word" xmlns:w="http://schemas.openxmlformats.org/wordprocessingml/2006/main" xmlns:a14="http://schemas.microsoft.com/office/drawing/2010/main">
                               <a:effectLst>
                                 <a:outerShdw blurRad="40000" dist="23000" dir="5400000" rotWithShape="0">
                                   <a:srgbClr val="000000">
@@ -38615,12 +38674,12 @@
                         <a:effectLst/>
                         <a:extLst>
                           <a:ext uri="{909E8E84-426E-40dd-AFC4-6F175D3DCCD1}">
-                            <a14:hiddenFill xmlns:a14="http://schemas.microsoft.com/office/drawing/2010/main" xmlns:w="http://schemas.openxmlformats.org/wordprocessingml/2006/main" xmlns:w10="urn:schemas-microsoft-com:office:word" xmlns:v="urn:schemas-microsoft-com:vml" xmlns:o="urn:schemas-microsoft-com:office:office" xmlns="">
+                            <a14:hiddenFill xmlns="" xmlns:o="urn:schemas-microsoft-com:office:office" xmlns:v="urn:schemas-microsoft-com:vml" xmlns:w10="urn:schemas-microsoft-com:office:word" xmlns:w="http://schemas.openxmlformats.org/wordprocessingml/2006/main" xmlns:a14="http://schemas.microsoft.com/office/drawing/2010/main">
                               <a:noFill/>
                             </a14:hiddenFill>
                           </a:ext>
                           <a:ext uri="{AF507438-7753-43e0-B8FC-AC1667EBCBE1}">
-                            <a14:hiddenEffects xmlns:a14="http://schemas.microsoft.com/office/drawing/2010/main" xmlns:w="http://schemas.openxmlformats.org/wordprocessingml/2006/main" xmlns:w10="urn:schemas-microsoft-com:office:word" xmlns:v="urn:schemas-microsoft-com:vml" xmlns:o="urn:schemas-microsoft-com:office:office" xmlns="">
+                            <a14:hiddenEffects xmlns="" xmlns:o="urn:schemas-microsoft-com:office:office" xmlns:v="urn:schemas-microsoft-com:vml" xmlns:w10="urn:schemas-microsoft-com:office:word" xmlns:w="http://schemas.openxmlformats.org/wordprocessingml/2006/main" xmlns:a14="http://schemas.microsoft.com/office/drawing/2010/main">
                               <a:effectLst>
                                 <a:outerShdw blurRad="40000" dist="20000" dir="5400000" rotWithShape="0">
                                   <a:srgbClr val="000000">
@@ -38722,12 +38781,12 @@
                         <a:effectLst/>
                         <a:extLst>
                           <a:ext uri="{909E8E84-426E-40dd-AFC4-6F175D3DCCD1}">
-                            <a14:hiddenFill xmlns:a14="http://schemas.microsoft.com/office/drawing/2010/main" xmlns:w="http://schemas.openxmlformats.org/wordprocessingml/2006/main" xmlns:w10="urn:schemas-microsoft-com:office:word" xmlns:v="urn:schemas-microsoft-com:vml" xmlns:o="urn:schemas-microsoft-com:office:office" xmlns="">
+                            <a14:hiddenFill xmlns="" xmlns:o="urn:schemas-microsoft-com:office:office" xmlns:v="urn:schemas-microsoft-com:vml" xmlns:w10="urn:schemas-microsoft-com:office:word" xmlns:w="http://schemas.openxmlformats.org/wordprocessingml/2006/main" xmlns:a14="http://schemas.microsoft.com/office/drawing/2010/main">
                               <a:noFill/>
                             </a14:hiddenFill>
                           </a:ext>
                           <a:ext uri="{AF507438-7753-43e0-B8FC-AC1667EBCBE1}">
-                            <a14:hiddenEffects xmlns:a14="http://schemas.microsoft.com/office/drawing/2010/main" xmlns:w="http://schemas.openxmlformats.org/wordprocessingml/2006/main" xmlns:w10="urn:schemas-microsoft-com:office:word" xmlns:v="urn:schemas-microsoft-com:vml" xmlns:o="urn:schemas-microsoft-com:office:office" xmlns="">
+                            <a14:hiddenEffects xmlns="" xmlns:o="urn:schemas-microsoft-com:office:office" xmlns:v="urn:schemas-microsoft-com:vml" xmlns:w10="urn:schemas-microsoft-com:office:word" xmlns:w="http://schemas.openxmlformats.org/wordprocessingml/2006/main" xmlns:a14="http://schemas.microsoft.com/office/drawing/2010/main">
                               <a:effectLst>
                                 <a:outerShdw blurRad="40000" dist="20000" dir="5400000" rotWithShape="0">
                                   <a:srgbClr val="000000">
@@ -38812,14 +38871,14 @@
                         </a:ln>
                         <a:extLst>
                           <a:ext uri="{909E8E84-426E-40dd-AFC4-6F175D3DCCD1}">
-                            <a14:hiddenFill xmlns:a14="http://schemas.microsoft.com/office/drawing/2010/main" xmlns:w="http://schemas.openxmlformats.org/wordprocessingml/2006/main" xmlns:w10="urn:schemas-microsoft-com:office:word" xmlns:v="urn:schemas-microsoft-com:vml" xmlns:o="urn:schemas-microsoft-com:office:office" xmlns="">
+                            <a14:hiddenFill xmlns="" xmlns:o="urn:schemas-microsoft-com:office:office" xmlns:v="urn:schemas-microsoft-com:vml" xmlns:w10="urn:schemas-microsoft-com:office:word" xmlns:w="http://schemas.openxmlformats.org/wordprocessingml/2006/main" xmlns:a14="http://schemas.microsoft.com/office/drawing/2010/main">
                               <a:solidFill>
                                 <a:srgbClr val="FFFFFF"/>
                               </a:solidFill>
                             </a14:hiddenFill>
                           </a:ext>
                           <a:ext uri="{91240B29-F687-4f45-9708-019B960494DF}">
-                            <a14:hiddenLine xmlns:a14="http://schemas.microsoft.com/office/drawing/2010/main" xmlns:w="http://schemas.openxmlformats.org/wordprocessingml/2006/main" xmlns:w10="urn:schemas-microsoft-com:office:word" xmlns:v="urn:schemas-microsoft-com:vml" xmlns:o="urn:schemas-microsoft-com:office:office" xmlns="" w="9525">
+                            <a14:hiddenLine xmlns="" xmlns:o="urn:schemas-microsoft-com:office:office" xmlns:v="urn:schemas-microsoft-com:vml" xmlns:w10="urn:schemas-microsoft-com:office:word" xmlns:w="http://schemas.openxmlformats.org/wordprocessingml/2006/main" xmlns:a14="http://schemas.microsoft.com/office/drawing/2010/main" w="9525">
                               <a:solidFill>
                                 <a:srgbClr val="000000"/>
                               </a:solidFill>
@@ -52962,7 +53021,7 @@
         <w:rStyle w:val="PageNumber"/>
         <w:noProof/>
       </w:rPr>
-      <w:t>40</w:t>
+      <w:t>11</w:t>
     </w:r>
     <w:r>
       <w:rPr>
@@ -54756,7 +54815,7 @@
 </file>
 
 <file path=customXml/itemProps1.xml><?xml version="1.0" encoding="utf-8"?>
-<ds:datastoreItem xmlns:ds="http://schemas.openxmlformats.org/officeDocument/2006/customXml" ds:itemID="{A0A48C88-A18F-DF4D-8420-0BBE3A419C7D}">
+<ds:datastoreItem xmlns:ds="http://schemas.openxmlformats.org/officeDocument/2006/customXml" ds:itemID="{9EBB354F-E3F6-8344-B909-0BDCDDA5476F}">
   <ds:schemaRefs>
     <ds:schemaRef ds:uri="http://schemas.openxmlformats.org/officeDocument/2006/bibliography"/>
   </ds:schemaRefs>

</xml_diff>